<commit_message>
nova verzija dokumentacije i korisničkih uputa
</commit_message>
<xml_diff>
--- a/dokumentacija novo.docx
+++ b/dokumentacija novo.docx
@@ -9912,9 +9912,9 @@
         </w:rPr>
         <w:drawing>
           <wp:inline distT="0" distB="0" distL="0" distR="0">
-            <wp:extent cx="5727700" cy="2521239"/>
+            <wp:extent cx="5727700" cy="2696792"/>
             <wp:effectExtent l="19050" t="0" r="6350" b="0"/>
-            <wp:docPr id="16" name="Slika 16"/>
+            <wp:docPr id="1" name="Slika 1"/>
             <wp:cNvGraphicFramePr>
               <a:graphicFrameLocks xmlns:a="http://schemas.openxmlformats.org/drawingml/2006/main" noChangeAspect="1"/>
             </wp:cNvGraphicFramePr>
@@ -9922,7 +9922,7 @@
               <a:graphicData uri="http://schemas.openxmlformats.org/drawingml/2006/picture">
                 <pic:pic xmlns:pic="http://schemas.openxmlformats.org/drawingml/2006/picture">
                   <pic:nvPicPr>
-                    <pic:cNvPr id="0" name="Picture 16"/>
+                    <pic:cNvPr id="0" name="Picture 1"/>
                     <pic:cNvPicPr>
                       <a:picLocks noChangeAspect="1" noChangeArrowheads="1"/>
                     </pic:cNvPicPr>
@@ -9937,7 +9937,7 @@
                   <pic:spPr bwMode="auto">
                     <a:xfrm>
                       <a:off x="0" y="0"/>
-                      <a:ext cx="5727700" cy="2521239"/>
+                      <a:ext cx="5727700" cy="2696792"/>
                     </a:xfrm>
                     <a:prstGeom prst="rect">
                       <a:avLst/>
@@ -21637,7 +21637,7 @@
         <w:rPr>
           <w:noProof/>
         </w:rPr>
-        <w:t>19</w:t>
+        <w:t>20</w:t>
       </w:r>
     </w:fldSimple>
   </w:p>
@@ -23388,6 +23388,15 @@
 </file>
 
 <file path=customXml/item1.xml><?xml version="1.0" encoding="utf-8"?>
+<p:properties xmlns:p="http://schemas.microsoft.com/office/2006/metadata/properties" xmlns:xsi="http://www.w3.org/2001/XMLSchema-instance" xmlns:pc="http://schemas.microsoft.com/office/infopath/2007/PartnerControls">
+  <documentManagement>
+    <Bilje_x0161_ke xmlns="c631bf9f-8746-46a6-b0c8-700876692390" xsi:nil="true"/>
+    <Datum xmlns="c631bf9f-8746-46a6-b0c8-700876692390" xsi:nil="true"/>
+  </documentManagement>
+</p:properties>
+</file>
+
+<file path=customXml/item2.xml><?xml version="1.0" encoding="utf-8"?>
 <?mso-contentType ?>
 <FormTemplates xmlns="http://schemas.microsoft.com/sharepoint/v3/contenttype/forms">
   <Display>DocumentLibraryForm</Display>
@@ -23396,20 +23405,7 @@
 </FormTemplates>
 </file>
 
-<file path=customXml/item2.xml><?xml version="1.0" encoding="utf-8"?>
-<p:properties xmlns:p="http://schemas.microsoft.com/office/2006/metadata/properties" xmlns:xsi="http://www.w3.org/2001/XMLSchema-instance" xmlns:pc="http://schemas.microsoft.com/office/infopath/2007/PartnerControls">
-  <documentManagement>
-    <Bilje_x0161_ke xmlns="c631bf9f-8746-46a6-b0c8-700876692390" xsi:nil="true"/>
-    <Datum xmlns="c631bf9f-8746-46a6-b0c8-700876692390" xsi:nil="true"/>
-  </documentManagement>
-</p:properties>
-</file>
-
 <file path=customXml/item3.xml><?xml version="1.0" encoding="utf-8"?>
-<b:Sources xmlns:b="http://schemas.openxmlformats.org/officeDocument/2006/bibliography" xmlns="http://schemas.openxmlformats.org/officeDocument/2006/bibliography" SelectedStyle="\APA.XSL" StyleName="APA"/>
-</file>
-
-<file path=customXml/item4.xml><?xml version="1.0" encoding="utf-8"?>
 <ct:contentTypeSchema xmlns:ct="http://schemas.microsoft.com/office/2006/metadata/contentType" xmlns:ma="http://schemas.microsoft.com/office/2006/metadata/properties/metaAttributes" ct:_="" ma:_="" ma:contentTypeName="Dokument" ma:contentTypeID="0x010100ABABADB4456DD74EBED49AA01446A6B1" ma:contentTypeVersion="10" ma:contentTypeDescription="Stvaranje novog dokumenta." ma:contentTypeScope="" ma:versionID="5e120a534d1c81d287b0fce68c835014">
   <xsd:schema xmlns:xsd="http://www.w3.org/2001/XMLSchema" xmlns:xs="http://www.w3.org/2001/XMLSchema" xmlns:p="http://schemas.microsoft.com/office/2006/metadata/properties" xmlns:ns2="c631bf9f-8746-46a6-b0c8-700876692390" targetNamespace="http://schemas.microsoft.com/office/2006/metadata/properties" ma:root="true" ma:fieldsID="c5280616a158f2f42e0942508c340c92" ns2:_="">
     <xsd:import namespace="c631bf9f-8746-46a6-b0c8-700876692390"/>
@@ -23593,15 +23589,11 @@
 </ct:contentTypeSchema>
 </file>
 
-<file path=customXml/itemProps1.xml><?xml version="1.0" encoding="utf-8"?>
-<ds:datastoreItem xmlns:ds="http://schemas.openxmlformats.org/officeDocument/2006/customXml" ds:itemID="{6DD3C274-42DD-4BE2-8E47-1CBC11DF8145}">
-  <ds:schemaRefs>
-    <ds:schemaRef ds:uri="http://schemas.microsoft.com/sharepoint/v3/contenttype/forms"/>
-  </ds:schemaRefs>
-</ds:datastoreItem>
+<file path=customXml/item4.xml><?xml version="1.0" encoding="utf-8"?>
+<b:Sources xmlns:b="http://schemas.openxmlformats.org/officeDocument/2006/bibliography" xmlns="http://schemas.openxmlformats.org/officeDocument/2006/bibliography" SelectedStyle="\APA.XSL" StyleName="APA"/>
 </file>
 
-<file path=customXml/itemProps2.xml><?xml version="1.0" encoding="utf-8"?>
+<file path=customXml/itemProps1.xml><?xml version="1.0" encoding="utf-8"?>
 <ds:datastoreItem xmlns:ds="http://schemas.openxmlformats.org/officeDocument/2006/customXml" ds:itemID="{8B423A27-EE78-4CAA-BF73-7E9FB4B8A4C6}">
   <ds:schemaRefs>
     <ds:schemaRef ds:uri="http://schemas.microsoft.com/office/2006/metadata/properties"/>
@@ -23611,15 +23603,15 @@
 </ds:datastoreItem>
 </file>
 
-<file path=customXml/itemProps3.xml><?xml version="1.0" encoding="utf-8"?>
-<ds:datastoreItem xmlns:ds="http://schemas.openxmlformats.org/officeDocument/2006/customXml" ds:itemID="{C4497402-517F-4B38-BF76-8BA5F9C56AC6}">
+<file path=customXml/itemProps2.xml><?xml version="1.0" encoding="utf-8"?>
+<ds:datastoreItem xmlns:ds="http://schemas.openxmlformats.org/officeDocument/2006/customXml" ds:itemID="{6DD3C274-42DD-4BE2-8E47-1CBC11DF8145}">
   <ds:schemaRefs>
-    <ds:schemaRef ds:uri="http://schemas.openxmlformats.org/officeDocument/2006/bibliography"/>
+    <ds:schemaRef ds:uri="http://schemas.microsoft.com/sharepoint/v3/contenttype/forms"/>
   </ds:schemaRefs>
 </ds:datastoreItem>
 </file>
 
-<file path=customXml/itemProps4.xml><?xml version="1.0" encoding="utf-8"?>
+<file path=customXml/itemProps3.xml><?xml version="1.0" encoding="utf-8"?>
 <ds:datastoreItem xmlns:ds="http://schemas.openxmlformats.org/officeDocument/2006/customXml" ds:itemID="{6B244618-CC85-4146-8B1D-9982EDF85728}">
   <ds:schemaRefs>
     <ds:schemaRef ds:uri="http://schemas.microsoft.com/office/2006/metadata/contentType"/>
@@ -23635,4 +23627,12 @@
     <ds:schemaRef ds:uri="http://schemas.microsoft.com/internal/obd"/>
   </ds:schemaRefs>
 </ds:datastoreItem>
+</file>
+
+<file path=customXml/itemProps4.xml><?xml version="1.0" encoding="utf-8"?>
+<ds:datastoreItem xmlns:ds="http://schemas.openxmlformats.org/officeDocument/2006/customXml" ds:itemID="{C4497402-517F-4B38-BF76-8BA5F9C56AC6}">
+  <ds:schemaRefs>
+    <ds:schemaRef ds:uri="http://schemas.openxmlformats.org/officeDocument/2006/bibliography"/>
+  </ds:schemaRefs>
+</ds:datastoreItem>
 </file>
</xml_diff>